<commit_message>
+ get ac_number and soft version in report
</commit_message>
<xml_diff>
--- a/data/db/hsv1/template.docx
+++ b/data/db/hsv1/template.docx
@@ -31,7 +31,7 @@
         <w:tblpPr w:bottomFromText="0" w:horzAnchor="margin" w:leftFromText="141" w:rightFromText="141" w:tblpX="0" w:tblpY="190" w:topFromText="0" w:vertAnchor="text"/>
         <w:tblW w:w="8931" w:type="dxa"/>
         <w:jc w:val="left"/>
-        <w:tblInd w:w="0" w:type="dxa"/>
+        <w:tblInd w:w="108" w:type="dxa"/>
         <w:tblLayout w:type="fixed"/>
         <w:tblCellMar>
           <w:top w:w="0" w:type="dxa"/>
@@ -202,6 +202,7 @@
             <w:tcBorders>
               <w:top w:val="nil"/>
               <w:left w:val="nil"/>
+              <w:bottom w:val="nil"/>
               <w:right w:val="nil"/>
             </w:tcBorders>
           </w:tcPr>
@@ -237,6 +238,7 @@
             <w:tcBorders>
               <w:top w:val="nil"/>
               <w:left w:val="nil"/>
+              <w:bottom w:val="nil"/>
               <w:right w:val="nil"/>
             </w:tcBorders>
           </w:tcPr>
@@ -248,8 +250,7 @@
               <w:spacing w:lineRule="auto" w:line="240" w:before="0" w:after="0"/>
               <w:jc w:val="left"/>
               <w:rPr>
-                <w:sz w:val="22"/>
-                <w:szCs w:val="22"/>
+                <w:u w:val="none"/>
               </w:rPr>
             </w:pPr>
             <w:r>
@@ -258,6 +259,7 @@
                 <w:kern w:val="2"/>
                 <w:sz w:val="22"/>
                 <w:szCs w:val="22"/>
+                <w:u w:val="none"/>
                 <w:lang w:eastAsia="en-US" w:bidi="ar-SA"/>
               </w:rPr>
               <w:t>IDPATIENT</w:t>
@@ -270,6 +272,7 @@
             <w:tcBorders>
               <w:top w:val="nil"/>
               <w:left w:val="nil"/>
+              <w:bottom w:val="nil"/>
               <w:right w:val="nil"/>
             </w:tcBorders>
           </w:tcPr>
@@ -305,6 +308,139 @@
             <w:tcBorders>
               <w:top w:val="nil"/>
               <w:left w:val="nil"/>
+              <w:bottom w:val="nil"/>
+              <w:right w:val="nil"/>
+            </w:tcBorders>
+          </w:tcPr>
+          <w:p>
+            <w:pPr>
+              <w:pStyle w:val="Normal"/>
+              <w:widowControl w:val="false"/>
+              <w:suppressAutoHyphens w:val="true"/>
+              <w:spacing w:lineRule="auto" w:line="240" w:before="0" w:after="0"/>
+              <w:jc w:val="left"/>
+              <w:rPr>
+                <w:b/>
+                <w:b/>
+                <w:bCs/>
+                <w:sz w:val="22"/>
+                <w:szCs w:val="22"/>
+              </w:rPr>
+            </w:pPr>
+            <w:r>
+              <w:rPr/>
+            </w:r>
+          </w:p>
+        </w:tc>
+      </w:tr>
+      <w:tr>
+        <w:trPr/>
+        <w:tc>
+          <w:tcPr>
+            <w:tcW w:w="2267" w:type="dxa"/>
+            <w:tcBorders>
+              <w:top w:val="nil"/>
+              <w:left w:val="nil"/>
+              <w:right w:val="nil"/>
+            </w:tcBorders>
+          </w:tcPr>
+          <w:p>
+            <w:pPr>
+              <w:pStyle w:val="Notedebasdepage"/>
+              <w:widowControl w:val="false"/>
+              <w:suppressAutoHyphens w:val="true"/>
+              <w:spacing w:lineRule="auto" w:line="240" w:before="0" w:after="0"/>
+              <w:jc w:val="left"/>
+              <w:rPr>
+                <w:lang w:val="fr-CH"/>
+              </w:rPr>
+            </w:pPr>
+            <w:r>
+              <w:rPr>
+                <w:b/>
+                <w:bCs/>
+                <w:sz w:val="22"/>
+                <w:szCs w:val="22"/>
+                <w:lang w:val="fr-CH"/>
+              </w:rPr>
+              <w:t>Souche de référence:</w:t>
+            </w:r>
+          </w:p>
+        </w:tc>
+        <w:tc>
+          <w:tcPr>
+            <w:tcW w:w="1985" w:type="dxa"/>
+            <w:tcBorders>
+              <w:top w:val="nil"/>
+              <w:left w:val="nil"/>
+              <w:right w:val="nil"/>
+            </w:tcBorders>
+          </w:tcPr>
+          <w:p>
+            <w:pPr>
+              <w:pStyle w:val="Normal"/>
+              <w:widowControl w:val="false"/>
+              <w:suppressAutoHyphens w:val="true"/>
+              <w:spacing w:lineRule="auto" w:line="240" w:before="0" w:after="0"/>
+              <w:jc w:val="left"/>
+              <w:rPr>
+                <w:b/>
+                <w:b/>
+                <w:bCs/>
+                <w:sz w:val="22"/>
+                <w:szCs w:val="22"/>
+              </w:rPr>
+            </w:pPr>
+            <w:r>
+              <w:rPr>
+                <w:rFonts w:eastAsia="Aptos"/>
+                <w:kern w:val="2"/>
+                <w:sz w:val="22"/>
+                <w:szCs w:val="22"/>
+                <w:lang w:eastAsia="en-US" w:bidi="ar-SA"/>
+              </w:rPr>
+              <w:t>_ACCESSIONNUMBER_</w:t>
+            </w:r>
+          </w:p>
+        </w:tc>
+        <w:tc>
+          <w:tcPr>
+            <w:tcW w:w="1844" w:type="dxa"/>
+            <w:tcBorders>
+              <w:top w:val="nil"/>
+              <w:left w:val="nil"/>
+              <w:right w:val="nil"/>
+            </w:tcBorders>
+          </w:tcPr>
+          <w:p>
+            <w:pPr>
+              <w:pStyle w:val="Notedebasdepage"/>
+              <w:widowControl w:val="false"/>
+              <w:suppressAutoHyphens w:val="true"/>
+              <w:spacing w:lineRule="auto" w:line="240" w:before="0" w:after="0"/>
+              <w:jc w:val="left"/>
+              <w:rPr>
+                <w:lang w:val="fr-CH"/>
+              </w:rPr>
+            </w:pPr>
+            <w:r>
+              <w:rPr>
+                <w:b/>
+                <w:bCs/>
+                <w:sz w:val="22"/>
+                <w:szCs w:val="22"/>
+                <w:lang w:val="fr-CH"/>
+              </w:rPr>
+              <w:t>Version logiciel:</w:t>
+            </w:r>
+          </w:p>
+        </w:tc>
+        <w:tc>
+          <w:tcPr>
+            <w:tcW w:w="2834" w:type="dxa"/>
+            <w:tcBorders>
+              <w:top w:val="nil"/>
+              <w:left w:val="nil"/>
               <w:right w:val="nil"/>
             </w:tcBorders>
           </w:tcPr>
@@ -321,7 +457,14 @@
               </w:rPr>
             </w:pPr>
             <w:r>
-              <w:rPr/>
+              <w:rPr>
+                <w:rFonts w:eastAsia="Aptos"/>
+                <w:kern w:val="2"/>
+                <w:sz w:val="22"/>
+                <w:szCs w:val="22"/>
+                <w:lang w:eastAsia="en-US" w:bidi="ar-SA"/>
+              </w:rPr>
+              <w:t>_VERSIONLOGICIEL_</w:t>
             </w:r>
           </w:p>
         </w:tc>
@@ -543,6 +686,25 @@
           <w:lang w:val="fr-CH"/>
         </w:rPr>
         <w:t>CONCLUSIONSDELANALYSE</w:t>
+      </w:r>
+    </w:p>
+    <w:p>
+      <w:pPr>
+        <w:pStyle w:val="Normal"/>
+        <w:spacing w:before="0" w:after="160"/>
+        <w:ind w:firstLine="708"/>
+        <w:rPr>
+          <w:b/>
+          <w:b/>
+          <w:bCs/>
+          <w:color w:val="215E99" w:themeColor="text2" w:themeTint="bf"/>
+          <w:sz w:val="24"/>
+          <w:szCs w:val="24"/>
+          <w:lang w:val="fr-CH"/>
+        </w:rPr>
+      </w:pPr>
+      <w:r>
+        <w:rPr/>
       </w:r>
     </w:p>
     <w:sectPr>
@@ -561,6 +723,7 @@
       <w:pgMar w:left="1417" w:right="1417" w:gutter="0" w:header="708" w:top="1417" w:footer="708" w:bottom="1417"/>
       <w:pgNumType w:fmt="decimal"/>
       <w:formProt w:val="false"/>
+      <w:titlePg/>
       <w:textDirection w:val="lrTb"/>
       <w:docGrid w:type="default" w:linePitch="360" w:charSpace="0"/>
     </w:sectPr>
@@ -586,36 +749,7 @@
 <w:ftr xmlns:o="urn:schemas-microsoft-com:office:office" xmlns:r="http://schemas.openxmlformats.org/officeDocument/2006/relationships" xmlns:v="urn:schemas-microsoft-com:vml" xmlns:w="http://schemas.openxmlformats.org/wordprocessingml/2006/main" xmlns:w10="urn:schemas-microsoft-com:office:word" xmlns:wp="http://schemas.openxmlformats.org/drawingml/2006/wordprocessingDrawing" xmlns:wps="http://schemas.microsoft.com/office/word/2010/wordprocessingShape" xmlns:wpg="http://schemas.microsoft.com/office/word/2010/wordprocessingGroup" xmlns:mc="http://schemas.openxmlformats.org/markup-compatibility/2006" xmlns:wp14="http://schemas.microsoft.com/office/word/2010/wordprocessingDrawing" xmlns:w14="http://schemas.microsoft.com/office/word/2010/wordml" xmlns:w15="http://schemas.microsoft.com/office/word/2012/wordml" mc:Ignorable="w14 wp14 w15">
   <w:p>
     <w:pPr>
-      <w:pStyle w:val="Pieddepage"/>
-      <w:rPr>
-        <w:rFonts w:ascii="Aptos Display" w:hAnsi="Aptos Display" w:cs="Aptos Display" w:asciiTheme="majorHAnsi" w:cstheme="majorHAnsi" w:hAnsiTheme="majorHAnsi"/>
-        <w:lang w:val="fr-CH"/>
-      </w:rPr>
-    </w:pPr>
-    <w:r>
-      <w:rPr>
-        <w:rFonts w:cs="Aptos Display" w:cstheme="majorHAnsi" w:ascii="Aptos Display" w:hAnsi="Aptos Display"/>
-        <w:lang w:val="fr-CH"/>
-      </w:rPr>
-    </w:r>
-  </w:p>
-  <w:p>
-    <w:pPr>
-      <w:pStyle w:val="Pieddepage"/>
-      <w:jc w:val="center"/>
-      <w:rPr>
-        <w:lang w:val="fr-CH"/>
-      </w:rPr>
-    </w:pPr>
-    <w:r>
-      <w:rPr>
-        <w:lang w:val="fr-CH"/>
-      </w:rPr>
-    </w:r>
-  </w:p>
-  <w:p>
-    <w:pPr>
-      <w:pStyle w:val="Pieddepage"/>
+      <w:pStyle w:val="Notedebasdepage"/>
       <w:rPr>
         <w:lang w:val="fr-CH"/>
       </w:rPr>
@@ -633,15 +767,13 @@
 <w:ftr xmlns:o="urn:schemas-microsoft-com:office:office" xmlns:r="http://schemas.openxmlformats.org/officeDocument/2006/relationships" xmlns:v="urn:schemas-microsoft-com:vml" xmlns:w="http://schemas.openxmlformats.org/wordprocessingml/2006/main" xmlns:w10="urn:schemas-microsoft-com:office:word" xmlns:wp="http://schemas.openxmlformats.org/drawingml/2006/wordprocessingDrawing" xmlns:wps="http://schemas.microsoft.com/office/word/2010/wordprocessingShape" xmlns:wpg="http://schemas.microsoft.com/office/word/2010/wordprocessingGroup" xmlns:mc="http://schemas.openxmlformats.org/markup-compatibility/2006" xmlns:wp14="http://schemas.microsoft.com/office/word/2010/wordprocessingDrawing" xmlns:w14="http://schemas.microsoft.com/office/word/2010/wordml" xmlns:w15="http://schemas.microsoft.com/office/word/2012/wordml" mc:Ignorable="w14 wp14 w15">
   <w:p>
     <w:pPr>
-      <w:pStyle w:val="Pieddepage"/>
-      <w:rPr>
-        <w:rFonts w:ascii="Aptos Display" w:hAnsi="Aptos Display" w:cs="Aptos Display" w:asciiTheme="majorHAnsi" w:cstheme="majorHAnsi" w:hAnsiTheme="majorHAnsi"/>
+      <w:pStyle w:val="Notedebasdepage"/>
+      <w:rPr>
         <w:lang w:val="fr-CH"/>
       </w:rPr>
     </w:pPr>
     <w:r>
       <w:rPr>
-        <w:rFonts w:cs="Aptos Display" w:cstheme="majorHAnsi" w:ascii="Aptos Display" w:hAnsi="Aptos Display"/>
         <w:lang w:val="fr-CH"/>
       </w:rPr>
     </w:r>
@@ -720,7 +852,7 @@
         <w:rPr>
           <w:lang w:val="fr-CH"/>
         </w:rPr>
-        <w:t>Séquençage comparé à la souche de référence NC_001806.2 connu susceptible.</w:t>
+        <w:t>Séquençage comparé à la souche de référence connu susceptible.</w:t>
       </w:r>
     </w:p>
     <w:p>
@@ -732,7 +864,7 @@
       </w:pPr>
       <w:r>
         <w:rPr>
-          <w:lang w:val="fr-CH"/>
+          <w:lang w:val="fr-FR" w:eastAsia="en-US" w:bidi="ar-SA"/>
         </w:rPr>
         <w:t>* Ce symbole représente la formation d’un codon d’arrêt prématuré de la traduction.</w:t>
       </w:r>
@@ -757,15 +889,6 @@
 
 <file path=word/header2.xml><?xml version="1.0" encoding="utf-8"?>
 <w:hdr xmlns:o="urn:schemas-microsoft-com:office:office" xmlns:r="http://schemas.openxmlformats.org/officeDocument/2006/relationships" xmlns:v="urn:schemas-microsoft-com:vml" xmlns:w="http://schemas.openxmlformats.org/wordprocessingml/2006/main" xmlns:w10="urn:schemas-microsoft-com:office:word" xmlns:wp="http://schemas.openxmlformats.org/drawingml/2006/wordprocessingDrawing" xmlns:wps="http://schemas.microsoft.com/office/word/2010/wordprocessingShape" xmlns:wpg="http://schemas.microsoft.com/office/word/2010/wordprocessingGroup" xmlns:mc="http://schemas.openxmlformats.org/markup-compatibility/2006" xmlns:wp14="http://schemas.microsoft.com/office/word/2010/wordprocessingDrawing" xmlns:w14="http://schemas.microsoft.com/office/word/2010/wordml" xmlns:w15="http://schemas.microsoft.com/office/word/2012/wordml" mc:Ignorable="w14 wp14 w15">
-  <w:p>
-    <w:pPr>
-      <w:pStyle w:val="Entte"/>
-      <w:rPr/>
-    </w:pPr>
-    <w:r>
-      <w:rPr/>
-    </w:r>
-  </w:p>
   <w:p>
     <w:pPr>
       <w:pStyle w:val="Entte"/>
@@ -1923,6 +2046,29 @@
     <w:pPr/>
     <w:rPr/>
   </w:style>
+  <w:style w:type="paragraph" w:styleId="Contenudetableau">
+    <w:name w:val="Contenu de tableau"/>
+    <w:basedOn w:val="Normal"/>
+    <w:qFormat/>
+    <w:pPr>
+      <w:widowControl w:val="false"/>
+      <w:suppressLineNumbers/>
+    </w:pPr>
+    <w:rPr/>
+  </w:style>
+  <w:style w:type="paragraph" w:styleId="Titredetableau">
+    <w:name w:val="Titre de tableau"/>
+    <w:basedOn w:val="Contenudetableau"/>
+    <w:qFormat/>
+    <w:pPr>
+      <w:suppressLineNumbers/>
+      <w:jc w:val="center"/>
+    </w:pPr>
+    <w:rPr>
+      <w:b/>
+      <w:bCs/>
+    </w:rPr>
+  </w:style>
   <w:style w:type="numbering" w:styleId="NoList" w:default="1">
     <w:name w:val="No List"/>
     <w:uiPriority w:val="99"/>

</xml_diff>